<commit_message>
Relocate source files with minor edits, docx + html
</commit_message>
<xml_diff>
--- a/doc-src/docx/Section A Final Indigo Book 2d ed.docx
+++ b/doc-src/docx/Section A Final Indigo Book 2d ed.docx
@@ -1,6 +1,6 @@
 
 <file path=word/document.xml><?xml version="1.0" encoding="utf-8"?>
-<w:document xmlns:wpc="http://schemas.microsoft.com/office/word/2010/wordprocessingCanvas" xmlns:cx="http://schemas.microsoft.com/office/drawing/2014/chartex" xmlns:cx1="http://schemas.microsoft.com/office/drawing/2015/9/8/chartex" xmlns:cx2="http://schemas.microsoft.com/office/drawing/2015/10/21/chartex" xmlns:cx3="http://schemas.microsoft.com/office/drawing/2016/5/9/chartex" xmlns:cx4="http://schemas.microsoft.com/office/drawing/2016/5/10/chartex" xmlns:cx5="http://schemas.microsoft.com/office/drawing/2016/5/11/chartex" xmlns:cx6="http://schemas.microsoft.com/office/drawing/2016/5/12/chartex" xmlns:cx7="http://schemas.microsoft.com/office/drawing/2016/5/13/chartex" xmlns:cx8="http://schemas.microsoft.com/office/drawing/2016/5/14/chartex" xmlns:mc="http://schemas.openxmlformats.org/markup-compatibility/2006" xmlns:aink="http://schemas.microsoft.com/office/drawing/2016/ink" xmlns:am3d="http://schemas.microsoft.com/office/drawing/2017/model3d" xmlns:o="urn:schemas-microsoft-com:office:office" xmlns:r="http://schemas.openxmlformats.org/officeDocument/2006/relationships" xmlns:m="http://schemas.openxmlformats.org/officeDocument/2006/math" xmlns:v="urn:schemas-microsoft-com:vml" xmlns:wp14="http://schemas.microsoft.com/office/word/2010/wordprocessingDrawing" xmlns:wp="http://schemas.openxmlformats.org/drawingml/2006/wordprocessingDrawing" xmlns:w10="urn:schemas-microsoft-com:office:word" xmlns:w="http://schemas.openxmlformats.org/wordprocessingml/2006/main" xmlns:w14="http://schemas.microsoft.com/office/word/2010/wordml" xmlns:w15="http://schemas.microsoft.com/office/word/2012/wordml" xmlns:w16cex="http://schemas.microsoft.com/office/word/2018/wordml/cex" xmlns:w16cid="http://schemas.microsoft.com/office/word/2016/wordml/cid" xmlns:w16="http://schemas.microsoft.com/office/word/2018/wordml" xmlns:w16sdtdh="http://schemas.microsoft.com/office/word/2020/wordml/sdtdatahash" xmlns:w16se="http://schemas.microsoft.com/office/word/2015/wordml/symex" xmlns:wpg="http://schemas.microsoft.com/office/word/2010/wordprocessingGroup" xmlns:wpi="http://schemas.microsoft.com/office/word/2010/wordprocessingInk" xmlns:wne="http://schemas.microsoft.com/office/word/2006/wordml" xmlns:wps="http://schemas.microsoft.com/office/word/2010/wordprocessingShape" mc:Ignorable="w14 w15 w16se w16cid w16 w16cex w16sdtdh wp14">
+<w:document xmlns:wpc="http://schemas.microsoft.com/office/word/2010/wordprocessingCanvas" xmlns:cx="http://schemas.microsoft.com/office/drawing/2014/chartex" xmlns:cx1="http://schemas.microsoft.com/office/drawing/2015/9/8/chartex" xmlns:mc="http://schemas.openxmlformats.org/markup-compatibility/2006" xmlns:o="urn:schemas-microsoft-com:office:office" xmlns:r="http://schemas.openxmlformats.org/officeDocument/2006/relationships" xmlns:m="http://schemas.openxmlformats.org/officeDocument/2006/math" xmlns:v="urn:schemas-microsoft-com:vml" xmlns:wp14="http://schemas.microsoft.com/office/word/2010/wordprocessingDrawing" xmlns:wp="http://schemas.openxmlformats.org/drawingml/2006/wordprocessingDrawing" xmlns:w10="urn:schemas-microsoft-com:office:word" xmlns:w="http://schemas.openxmlformats.org/wordprocessingml/2006/main" xmlns:w14="http://schemas.microsoft.com/office/word/2010/wordml" xmlns:w15="http://schemas.microsoft.com/office/word/2012/wordml" xmlns:w16se="http://schemas.microsoft.com/office/word/2015/wordml/symex" xmlns:wpg="http://schemas.microsoft.com/office/word/2010/wordprocessingGroup" xmlns:wpi="http://schemas.microsoft.com/office/word/2010/wordprocessingInk" xmlns:wne="http://schemas.microsoft.com/office/word/2006/wordml" xmlns:wps="http://schemas.microsoft.com/office/word/2010/wordprocessingShape" mc:Ignorable="w14 w15 w16se wp14">
   <w:body>
     <w:p>
       <w:pPr>
@@ -5425,7 +5425,25 @@
           <w:iCs/>
           <w:shd w:val="clear" w:color="auto" w:fill="FFFFFF"/>
         </w:rPr>
-        <w:t>Lunsford v. Western States Life. Ins.</w:t>
+        <w:t xml:space="preserve">Lunsford v. </w:t>
+      </w:r>
+      <w:r>
+        <w:rPr>
+          <w:rStyle w:val="None"/>
+          <w:i/>
+          <w:iCs/>
+          <w:shd w:val="clear" w:color="auto" w:fill="FFFFFF"/>
+        </w:rPr>
+        <w:t>W. States Life</w:t>
+      </w:r>
+      <w:r>
+        <w:rPr>
+          <w:rStyle w:val="None"/>
+          <w:i/>
+          <w:iCs/>
+          <w:shd w:val="clear" w:color="auto" w:fill="FFFFFF"/>
+        </w:rPr>
+        <w:t xml:space="preserve"> Ins.</w:t>
       </w:r>
       <w:r>
         <w:rPr>
@@ -5626,7 +5644,16 @@
           <w:iCs/>
           <w:shd w:val="clear" w:color="auto" w:fill="FFFFFF"/>
         </w:rPr>
-        <w:t>Lunsford v. Western States Life. Ins.</w:t>
+        <w:t>Lunsford v. W. States Life</w:t>
+      </w:r>
+      <w:r>
+        <w:rPr>
+          <w:rStyle w:val="None"/>
+          <w:i/>
+          <w:iCs/>
+          <w:shd w:val="clear" w:color="auto" w:fill="FFFFFF"/>
+        </w:rPr>
+        <w:t xml:space="preserve"> Ins.</w:t>
       </w:r>
       <w:r>
         <w:rPr>
@@ -5827,13 +5854,41 @@
           <w:i/>
           <w:iCs/>
         </w:rPr>
-        <w:t>Lunsford v. Western States Life Ins.</w:t>
-      </w:r>
-      <w:r>
-        <w:rPr>
-          <w:rStyle w:val="None"/>
-        </w:rPr>
-        <w:t xml:space="preserve">, 908 P.2d 79, 83 (Colo. 1995); </w:t>
+        <w:t xml:space="preserve">Lunsford v. </w:t>
+      </w:r>
+      <w:r>
+        <w:rPr>
+          <w:rStyle w:val="None"/>
+          <w:i/>
+          <w:iCs/>
+        </w:rPr>
+        <w:t>W.</w:t>
+      </w:r>
+      <w:r>
+        <w:rPr>
+          <w:rStyle w:val="None"/>
+          <w:i/>
+          <w:iCs/>
+        </w:rPr>
+        <w:t xml:space="preserve"> States Life Ins.</w:t>
+      </w:r>
+      <w:r>
+        <w:rPr>
+          <w:rStyle w:val="None"/>
+        </w:rPr>
+        <w:t>, 908 P.2d 79, 83 (Colo. 1995)</w:t>
+      </w:r>
+      <w:r>
+        <w:rPr>
+          <w:rStyle w:val="None"/>
+        </w:rPr>
+        <w:t xml:space="preserve"> (en banc)</w:t>
+      </w:r>
+      <w:r>
+        <w:rPr>
+          <w:rStyle w:val="None"/>
+        </w:rPr>
+        <w:t xml:space="preserve">; </w:t>
       </w:r>
       <w:r>
         <w:rPr>
@@ -6774,7 +6829,7 @@
         <w:rPr>
           <w:rStyle w:val="None"/>
         </w:rPr>
-        <w:t xml:space="preserve">Insert a comma before the </w:t>
+        <w:t xml:space="preserve">Insert a comma before </w:t>
       </w:r>
       <w:r>
         <w:rPr>
@@ -6788,7 +6843,19 @@
         <w:rPr>
           <w:rStyle w:val="None"/>
         </w:rPr>
-        <w:t>. As with all citation sentences, insert a period to conclude the citation sentence. It is theoretically possible to conclude with a semicolon and continue with more signals and citations in the order listed within this rule, but it is probably not advisable. See our Indigo Inkling on string citations.</w:t>
+        <w:t>. As with all citation sentences, insert a period to conclude the citation sentence. It is theoretically possible to conclude with a semicolon and continue with more signals and citations in the order li</w:t>
+      </w:r>
+      <w:r>
+        <w:rPr>
+          <w:rStyle w:val="None"/>
+        </w:rPr>
+        <w:t>sted within this rule, but</w:t>
+      </w:r>
+      <w:r>
+        <w:rPr>
+          <w:rStyle w:val="None"/>
+        </w:rPr>
+        <w:t xml:space="preserve"> probably not advisable. See our Indigo Inkling on string citations.</w:t>
       </w:r>
     </w:p>
     <w:p>
@@ -7012,6 +7079,125 @@
       <w:r>
         <w:rPr>
           <w:rStyle w:val="None"/>
+        </w:rPr>
+        <w:t xml:space="preserve">David Ziff, </w:t>
+      </w:r>
+      <w:r>
+        <w:rPr>
+          <w:rStyle w:val="None"/>
+          <w:i/>
+          <w:iCs/>
+        </w:rPr>
+        <w:t>The Worst System of Citation Except for All the Others</w:t>
+      </w:r>
+      <w:r>
+        <w:rPr>
+          <w:rStyle w:val="None"/>
+        </w:rPr>
+        <w:t>, 66 J. Legal</w:t>
+      </w:r>
+      <w:r>
+        <w:rPr>
+          <w:rStyle w:val="None"/>
+        </w:rPr>
+        <w:t xml:space="preserve"> Educ. 668</w:t>
+      </w:r>
+      <w:r>
+        <w:rPr>
+          <w:rStyle w:val="None"/>
+        </w:rPr>
+        <w:t>, 669</w:t>
+      </w:r>
+      <w:r>
+        <w:rPr>
+          <w:rStyle w:val="None"/>
+        </w:rPr>
+        <w:t xml:space="preserve"> (2017)</w:t>
+      </w:r>
+      <w:r>
+        <w:rPr>
+          <w:rStyle w:val="None"/>
+        </w:rPr>
+        <w:t xml:space="preserve"> </w:t>
+      </w:r>
+      <w:r>
+        <w:rPr>
+          <w:rStyle w:val="None"/>
+        </w:rPr>
+        <w:t xml:space="preserve">(reviewing </w:t>
+      </w:r>
+      <w:r>
+        <w:rPr>
+          <w:rStyle w:val="None"/>
+          <w:i/>
+          <w:iCs/>
+        </w:rPr>
+        <w:t>The Bluebook: A Uniform System of Citation</w:t>
+      </w:r>
+      <w:r>
+        <w:rPr>
+          <w:rStyle w:val="None"/>
+        </w:rPr>
+        <w:t xml:space="preserve"> (Columbia L. Rev. Ass’n et al. eds</w:t>
+      </w:r>
+      <w:r>
+        <w:rPr>
+          <w:rStyle w:val="None"/>
+        </w:rPr>
+        <w:t>.</w:t>
+      </w:r>
+      <w:bookmarkStart w:id="1" w:name="_GoBack"/>
+      <w:bookmarkEnd w:id="1"/>
+      <w:r>
+        <w:rPr>
+          <w:rStyle w:val="None"/>
+        </w:rPr>
+        <w:t>, 20th ed. 2015)</w:t>
+      </w:r>
+      <w:r>
+        <w:rPr>
+          <w:rStyle w:val="None"/>
+        </w:rPr>
+        <w:t xml:space="preserve"> (“</w:t>
+      </w:r>
+      <w:r>
+        <w:t xml:space="preserve">Perhaps </w:t>
+      </w:r>
+      <w:r>
+        <w:rPr>
+          <w:i/>
+          <w:iCs/>
+        </w:rPr>
+        <w:t>The Bluebook</w:t>
+      </w:r>
+      <w:r>
+        <w:t xml:space="preserve"> survives because it’s not so terrible after all. Perhaps </w:t>
+      </w:r>
+      <w:r>
+        <w:rPr>
+          <w:i/>
+          <w:iCs/>
+        </w:rPr>
+        <w:t>The Bluebook</w:t>
+      </w:r>
+      <w:r>
+        <w:t xml:space="preserve"> works quite well for the task it was designed to perform.”)</w:t>
+      </w:r>
+      <w:r>
+        <w:rPr>
+          <w:rStyle w:val="None"/>
+        </w:rPr>
+        <w:t>.</w:t>
+      </w:r>
+      <w:r>
+        <w:rPr>
+          <w:rStyle w:val="None"/>
+        </w:rPr>
+        <w:t xml:space="preserve"> </w:t>
+      </w:r>
+      <w:r>
+        <w:rPr>
+          <w:rStyle w:val="None"/>
           <w:i/>
           <w:iCs/>
         </w:rPr>
@@ -7128,7 +7314,25 @@
         <w:rPr>
           <w:rStyle w:val="None"/>
         </w:rPr>
-        <w:t>, 66 J. Leg. Educ. 668 (2017)</w:t>
+        <w:t>, 66 J. Legal</w:t>
+      </w:r>
+      <w:r>
+        <w:rPr>
+          <w:rStyle w:val="None"/>
+        </w:rPr>
+        <w:t xml:space="preserve"> Educ. 668</w:t>
+      </w:r>
+      <w:r>
+        <w:rPr>
+          <w:rStyle w:val="None"/>
+        </w:rPr>
+        <w:t>, 226</w:t>
+      </w:r>
+      <w:r>
+        <w:rPr>
+          <w:rStyle w:val="None"/>
+        </w:rPr>
+        <w:t xml:space="preserve"> (2017)</w:t>
       </w:r>
       <w:r>
         <w:rPr>
@@ -7154,7 +7358,25 @@
         <w:rPr>
           <w:rStyle w:val="None"/>
         </w:rPr>
-        <w:t xml:space="preserve"> (Columbia L. Rev. Ass’n et al. eds, 20th ed. 2015)</w:t>
+        <w:t xml:space="preserve"> (Columbia L. Rev. Ass’n et al. eds</w:t>
+      </w:r>
+      <w:r>
+        <w:rPr>
+          <w:rStyle w:val="None"/>
+        </w:rPr>
+        <w:t>.</w:t>
+      </w:r>
+      <w:r>
+        <w:rPr>
+          <w:rStyle w:val="None"/>
+        </w:rPr>
+        <w:t>, 20th ed. 2015)</w:t>
+      </w:r>
+      <w:r>
+        <w:rPr>
+          <w:rStyle w:val="None"/>
+        </w:rPr>
+        <w:t>)</w:t>
       </w:r>
       <w:r>
         <w:rPr>
@@ -7751,6 +7973,12 @@
         </w:rPr>
         <w:t>Refer to the source’s page by its number or numbers. Do not use p. or pp. to indicate a page reference.</w:t>
       </w:r>
+      <w:r>
+        <w:rPr>
+          <w:rStyle w:val="None"/>
+        </w:rPr>
+        <w:t xml:space="preserve"> Use “at” if needed for clarity.”</w:t>
+      </w:r>
     </w:p>
     <w:p>
       <w:pPr>
@@ -7812,7 +8040,7 @@
         <w:rPr>
           <w:rStyle w:val="None"/>
         </w:rPr>
-        <w:t xml:space="preserve">Chief Justice Roberts rejected the idea that states can maintain and copyright a “first-class” official annotated code, in contrast to its “economy-class” unannotated code. </w:t>
+        <w:t xml:space="preserve">Elizabeth Porter &amp; Kathryn Watts, </w:t>
       </w:r>
       <w:r>
         <w:rPr>
@@ -7820,43 +8048,102 @@
           <w:i/>
           <w:iCs/>
         </w:rPr>
-        <w:t>Id.</w:t>
-      </w:r>
-      <w:r>
-        <w:rPr>
-          <w:rStyle w:val="None"/>
-        </w:rPr>
-        <w:t xml:space="preserve"> at 1512. </w:t>
+        <w:t>Visual Rulemaking</w:t>
+      </w:r>
+      <w:r>
+        <w:rPr>
+          <w:rStyle w:val="None"/>
+        </w:rPr>
+        <w:t>, 91 N.Y.U. L. Rev. 1183, 1240 (2016).</w:t>
       </w:r>
     </w:p>
     <w:p>
       <w:pPr>
         <w:pStyle w:val="Example"/>
         <w:ind w:left="1440"/>
-        <w:rPr>
-          <w:rStyle w:val="None"/>
-        </w:rPr>
-      </w:pPr>
-      <w:r>
-        <w:rPr>
-          <w:rStyle w:val="None"/>
-        </w:rPr>
-        <w:t xml:space="preserve">Elizabeth Porter &amp; Kathryn Watts, </w:t>
-      </w:r>
-      <w:r>
-        <w:rPr>
-          <w:rStyle w:val="None"/>
+      </w:pPr>
+      <w:r>
+        <w:rPr>
+          <w:rStyle w:val="normaltextrun"/>
+          <w:rFonts w:cs="Segoe UI"/>
+        </w:rPr>
+        <w:t xml:space="preserve">Anjali Vats, </w:t>
+      </w:r>
+      <w:r>
+        <w:rPr>
+          <w:rStyle w:val="normaltextrun"/>
+          <w:rFonts w:cs="Segoe UI"/>
           <w:i/>
           <w:iCs/>
         </w:rPr>
-        <w:t>Visual Rulemaking</w:t>
-      </w:r>
-      <w:r>
-        <w:rPr>
-          <w:rStyle w:val="None"/>
-        </w:rPr>
-        <w:t>, 91 N.Y.U. L. Rev. 1183, 1240 (2016).</w:t>
-      </w:r>
+        <w:t>The Color of Creatorship: Intellectual Property, Race, and the Making of Americans</w:t>
+      </w:r>
+      <w:r>
+        <w:rPr>
+          <w:rStyle w:val="normaltextrun"/>
+          <w:rFonts w:cs="Segoe UI"/>
+        </w:rPr>
+        <w:t xml:space="preserve"> 35 (2020).</w:t>
+      </w:r>
+      <w:r>
+        <w:rPr>
+          <w:rStyle w:val="eop"/>
+          <w:rFonts w:cs="Segoe UI"/>
+        </w:rPr>
+        <w:t> </w:t>
+      </w:r>
+    </w:p>
+    <w:p>
+      <w:pPr>
+        <w:pStyle w:val="paragraph"/>
+        <w:spacing w:before="0" w:beforeAutospacing="0" w:after="0" w:afterAutospacing="0"/>
+        <w:ind w:left="1440"/>
+        <w:textAlignment w:val="baseline"/>
+        <w:rPr>
+          <w:rFonts w:ascii="Segoe UI" w:hAnsi="Segoe UI" w:cs="Segoe UI"/>
+          <w:sz w:val="18"/>
+          <w:szCs w:val="18"/>
+        </w:rPr>
+      </w:pPr>
+      <w:r>
+        <w:rPr>
+          <w:rStyle w:val="normaltextrun"/>
+          <w:rFonts w:ascii="Georgia" w:hAnsi="Georgia" w:cs="Segoe UI"/>
+        </w:rPr>
+        <w:t xml:space="preserve">George Orwell, </w:t>
+      </w:r>
+      <w:r>
+        <w:rPr>
+          <w:rStyle w:val="normaltextrun"/>
+          <w:rFonts w:ascii="Georgia" w:hAnsi="Georgia" w:cs="Segoe UI"/>
+          <w:i/>
+          <w:iCs/>
+        </w:rPr>
+        <w:t>1984</w:t>
+      </w:r>
+      <w:r>
+        <w:rPr>
+          <w:rStyle w:val="normaltextrun"/>
+          <w:rFonts w:ascii="Georgia" w:hAnsi="Georgia" w:cs="Segoe UI"/>
+        </w:rPr>
+        <w:t>, at 12 (1961).</w:t>
+      </w:r>
+      <w:r>
+        <w:rPr>
+          <w:rStyle w:val="eop"/>
+          <w:rFonts w:ascii="Georgia" w:hAnsi="Georgia" w:cs="Segoe UI"/>
+        </w:rPr>
+        <w:t> </w:t>
+      </w:r>
+    </w:p>
+    <w:p>
+      <w:pPr>
+        <w:pStyle w:val="Example"/>
+        <w:ind w:left="1440"/>
+        <w:rPr>
+          <w:rStyle w:val="None"/>
+        </w:rPr>
+      </w:pPr>
     </w:p>
     <w:p>
       <w:pPr>
@@ -9213,7 +9500,37 @@
         <w:rPr>
           <w:rStyle w:val="None"/>
         </w:rPr>
-        <w:t>16 N.Y. Codes, Rules &amp; Regs. §§ 895.1(f), 895.4(b) (2021)</w:t>
+        <w:t xml:space="preserve">N.Y. </w:t>
+      </w:r>
+      <w:r>
+        <w:rPr>
+          <w:rStyle w:val="None"/>
+        </w:rPr>
+        <w:t xml:space="preserve">Comp. Codes R. &amp; Regs. tit. </w:t>
+      </w:r>
+      <w:r>
+        <w:rPr>
+          <w:rStyle w:val="None"/>
+        </w:rPr>
+        <w:t>16</w:t>
+      </w:r>
+      <w:r>
+        <w:rPr>
+          <w:rStyle w:val="None"/>
+        </w:rPr>
+        <w:t xml:space="preserve">, </w:t>
+      </w:r>
+      <w:r>
+        <w:rPr>
+          <w:rStyle w:val="None"/>
+        </w:rPr>
+        <w:t>§§ 895.1(f), 897.1</w:t>
+      </w:r>
+      <w:r>
+        <w:rPr>
+          <w:rStyle w:val="None"/>
+        </w:rPr>
+        <w:t>(b) (2021)</w:t>
       </w:r>
       <w:r>
         <w:rPr>
@@ -9284,6 +9601,25 @@
           <w:rFonts w:eastAsia="Georgia" w:cs="Georgia"/>
         </w:rPr>
         <w:t>Sources organized into formal paragraphs should be cited with specific reference to the paragraph referred to in the cited proposition.</w:t>
+      </w:r>
+      <w:r>
+        <w:rPr>
+          <w:rStyle w:val="None"/>
+          <w:rFonts w:eastAsia="Georgia" w:cs="Georgia"/>
+        </w:rPr>
+        <w:t xml:space="preserve"> Do not use “at” with </w:t>
+      </w:r>
+      <w:r>
+        <w:rPr>
+          <w:rStyle w:val="None"/>
+        </w:rPr>
+        <w:t>¶</w:t>
+      </w:r>
+      <w:r>
+        <w:rPr>
+          <w:rStyle w:val="None"/>
+        </w:rPr>
+        <w:t xml:space="preserve"> citations.</w:t>
       </w:r>
     </w:p>
     <w:p>
@@ -9675,7 +10011,19 @@
         <w:rPr>
           <w:rStyle w:val="None"/>
         </w:rPr>
-        <w:t>Short-form citations enable various sources to used throughout a passage without repeating the entire full citation every time. Short-form citations generally identify the source and pincite, using a form that follows from the full citation form, while not repeating every detail from the full citation.</w:t>
+        <w:t xml:space="preserve">Short-form citations enable various sources to </w:t>
+      </w:r>
+      <w:r>
+        <w:rPr>
+          <w:rStyle w:val="None"/>
+        </w:rPr>
+        <w:t xml:space="preserve">be </w:t>
+      </w:r>
+      <w:r>
+        <w:rPr>
+          <w:rStyle w:val="None"/>
+        </w:rPr>
+        <w:t>used throughout a passage without repeating the entire full citation every time. Short-form citations generally identify the source and pincite, using a form that follows from the full citation form, while not repeating every detail from the full citation.</w:t>
       </w:r>
     </w:p>
     <w:p>
@@ -9855,11 +10203,155 @@
         </w:rPr>
         <w:t xml:space="preserve"> or another short form of a citation. </w:t>
       </w:r>
+      <w:r>
+        <w:rPr>
+          <w:rStyle w:val="None"/>
+        </w:rPr>
+        <w:t xml:space="preserve">Use “at” to indicate a pincite to a page. Do not use “at” with </w:t>
+      </w:r>
+      <w:r>
+        <w:rPr>
+          <w:rStyle w:val="None"/>
+          <w:i/>
+        </w:rPr>
+        <w:t>Id.</w:t>
+      </w:r>
+      <w:r>
+        <w:rPr>
+          <w:rStyle w:val="None"/>
+        </w:rPr>
+        <w:t xml:space="preserve"> followed by a section or paragraph pincite.</w:t>
+      </w:r>
     </w:p>
     <w:p>
       <w:pPr>
         <w:pStyle w:val="Rule"/>
         <w:rPr>
+          <w:rStyle w:val="eop"/>
+          <w:color w:val="000000"/>
+          <w:shd w:val="clear" w:color="auto" w:fill="FFFFFF"/>
+        </w:rPr>
+      </w:pPr>
+      <w:r>
+        <w:rPr>
+          <w:rStyle w:val="None"/>
+        </w:rPr>
+        <w:tab/>
+      </w:r>
+      <w:r>
+        <w:rPr>
+          <w:rStyle w:val="normaltextrun"/>
+          <w:i/>
+          <w:color w:val="000000"/>
+          <w:shd w:val="clear" w:color="auto" w:fill="FFFFFF"/>
+        </w:rPr>
+        <w:t>Id.</w:t>
+      </w:r>
+      <w:r>
+        <w:rPr>
+          <w:rStyle w:val="normaltextrun"/>
+          <w:color w:val="000000"/>
+          <w:shd w:val="clear" w:color="auto" w:fill="FFFFFF"/>
+        </w:rPr>
+        <w:t xml:space="preserve"> at 1512. </w:t>
+      </w:r>
+      <w:r>
+        <w:rPr>
+          <w:rStyle w:val="eop"/>
+          <w:color w:val="000000"/>
+          <w:shd w:val="clear" w:color="auto" w:fill="FFFFFF"/>
+        </w:rPr>
+        <w:t> </w:t>
+      </w:r>
+    </w:p>
+    <w:p>
+      <w:pPr>
+        <w:pStyle w:val="Rule"/>
+        <w:rPr>
+          <w:rStyle w:val="None"/>
+        </w:rPr>
+      </w:pPr>
+      <w:r>
+        <w:rPr>
+          <w:rStyle w:val="normaltextrun"/>
+          <w:i/>
+          <w:color w:val="000000"/>
+          <w:shd w:val="clear" w:color="auto" w:fill="FFFFFF"/>
+        </w:rPr>
+        <w:tab/>
+        <w:t>Id.</w:t>
+      </w:r>
+      <w:r>
+        <w:rPr>
+          <w:rStyle w:val="normaltextrun"/>
+          <w:color w:val="000000"/>
+          <w:shd w:val="clear" w:color="auto" w:fill="FFFFFF"/>
+        </w:rPr>
+        <w:t xml:space="preserve"> </w:t>
+      </w:r>
+      <w:r>
+        <w:rPr>
+          <w:rStyle w:val="None"/>
+        </w:rPr>
+        <w:t>§</w:t>
+      </w:r>
+      <w:r>
+        <w:rPr>
+          <w:rStyle w:val="None"/>
+        </w:rPr>
+        <w:t xml:space="preserve"> 9.</w:t>
+      </w:r>
+    </w:p>
+    <w:p>
+      <w:pPr>
+        <w:pStyle w:val="Rule"/>
+        <w:rPr>
+          <w:rStyle w:val="None"/>
+        </w:rPr>
+      </w:pPr>
+      <w:r>
+        <w:rPr>
+          <w:rStyle w:val="normaltextrun"/>
+          <w:i/>
+          <w:color w:val="000000"/>
+          <w:shd w:val="clear" w:color="auto" w:fill="FFFFFF"/>
+        </w:rPr>
+        <w:tab/>
+        <w:t>Id.</w:t>
+      </w:r>
+      <w:r>
+        <w:rPr>
+          <w:rStyle w:val="normaltextrun"/>
+          <w:color w:val="000000"/>
+          <w:shd w:val="clear" w:color="auto" w:fill="FFFFFF"/>
+        </w:rPr>
+        <w:t xml:space="preserve"> </w:t>
+      </w:r>
+      <w:r>
+        <w:rPr>
+          <w:rStyle w:val="None"/>
+        </w:rPr>
+        <w:t>¶</w:t>
+      </w:r>
+      <w:r>
+        <w:rPr>
+          <w:rStyle w:val="None"/>
+        </w:rPr>
+        <w:t xml:space="preserve"> 12.</w:t>
+      </w:r>
+      <w:r>
+        <w:rPr>
+          <w:rStyle w:val="eop"/>
+          <w:color w:val="000000"/>
+          <w:shd w:val="clear" w:color="auto" w:fill="FFFFFF"/>
+        </w:rPr>
+        <w:tab/>
+      </w:r>
+    </w:p>
+    <w:p>
+      <w:pPr>
+        <w:pStyle w:val="Rule"/>
+        <w:rPr>
           <w:rStyle w:val="None"/>
         </w:rPr>
       </w:pPr>
@@ -9931,19 +10423,7 @@
         <w:rPr>
           <w:rStyle w:val="None"/>
         </w:rPr>
-        <w:t xml:space="preserve"> can be used </w:t>
-      </w:r>
-      <w:r>
-        <w:rPr>
-          <w:rStyle w:val="None"/>
-        </w:rPr>
-        <w:t xml:space="preserve">to refer to the immediately preceding citation </w:t>
-      </w:r>
-      <w:r>
-        <w:rPr>
-          <w:rStyle w:val="None"/>
-        </w:rPr>
-        <w:t xml:space="preserve">in </w:t>
+        <w:t xml:space="preserve"> can be used in </w:t>
       </w:r>
       <w:r>
         <w:rPr>
@@ -9955,7 +10435,7 @@
         <w:rPr>
           <w:rStyle w:val="None"/>
         </w:rPr>
-        <w:t xml:space="preserve">in-text citations or footnotes. Each of the full and short citations in the examples above could be placed instead into footnotes. </w:t>
+        <w:t xml:space="preserve">in-text citations or footnotes. </w:t>
       </w:r>
       <w:r>
         <w:rPr>
@@ -11286,14 +11766,49 @@
           <w:rStyle w:val="None"/>
           <w:rFonts w:eastAsia="Georgia" w:cs="Georgia"/>
         </w:rPr>
-        <w:t xml:space="preserve">Ordinal abbreviations, most commonly found in the court/year parenthetical of a case citation, </w:t>
+        <w:t>Ordinal ab</w:t>
       </w:r>
       <w:r>
         <w:rPr>
           <w:rStyle w:val="None"/>
           <w:rFonts w:eastAsia="Georgia" w:cs="Georgia"/>
         </w:rPr>
-        <w:t>do not use superscripts.</w:t>
+        <w:t>breviations</w:t>
+      </w:r>
+      <w:r>
+        <w:rPr>
+          <w:rStyle w:val="None"/>
+          <w:rFonts w:eastAsia="Georgia" w:cs="Georgia"/>
+        </w:rPr>
+        <w:t xml:space="preserve"> </w:t>
+      </w:r>
+      <w:r>
+        <w:rPr>
+          <w:rStyle w:val="None"/>
+          <w:rFonts w:eastAsia="Georgia" w:cs="Georgia"/>
+        </w:rPr>
+        <w:t>are used for</w:t>
+      </w:r>
+      <w:r>
+        <w:rPr>
+          <w:rStyle w:val="None"/>
+          <w:rFonts w:eastAsia="Georgia" w:cs="Georgia"/>
+        </w:rPr>
+        <w:t xml:space="preserve"> the court/year p</w:t>
+      </w:r>
+      <w:r>
+        <w:rPr>
+          <w:rStyle w:val="None"/>
+          <w:rFonts w:eastAsia="Georgia" w:cs="Georgia"/>
+        </w:rPr>
+        <w:t>arenthetical in a case citation, the numerical designation of a Congress, a publication’s addition number</w:t>
+      </w:r>
+      <w:r>
+        <w:rPr>
+          <w:rStyle w:val="None"/>
+          <w:rFonts w:eastAsia="Georgia" w:cs="Georgia"/>
+        </w:rPr>
+        <w:t>, and other contexts.</w:t>
       </w:r>
       <w:r>
         <w:rPr>
@@ -11388,31 +11903,40 @@
           <w:rStyle w:val="None"/>
           <w:rFonts w:eastAsia="Georgia" w:cs="Georgia"/>
         </w:rPr>
-        <w:t xml:space="preserve">Abbreviations for courts in the </w:t>
-      </w:r>
-      <w:r>
-        <w:rPr>
-          <w:rStyle w:val="None"/>
-        </w:rPr>
-        <w:t xml:space="preserve">“second” and “third” district use ordinal style references </w:t>
-      </w:r>
-      <w:r>
-        <w:rPr>
-          <w:rStyle w:val="None"/>
-        </w:rPr>
-        <w:t xml:space="preserve">2d and 3d, respectively, </w:t>
-      </w:r>
-      <w:r>
-        <w:rPr>
-          <w:rStyle w:val="None"/>
-        </w:rPr>
-        <w:t>within citations</w:t>
-      </w:r>
-      <w:r>
-        <w:rPr>
-          <w:rStyle w:val="None"/>
-        </w:rPr>
-        <w:t>.</w:t>
+        <w:t>In citations and in textual references, ordinal abbreviations</w:t>
+      </w:r>
+      <w:r>
+        <w:rPr>
+          <w:rStyle w:val="None"/>
+          <w:rFonts w:eastAsia="Georgia" w:cs="Georgia"/>
+        </w:rPr>
+        <w:t xml:space="preserve"> do not use superscripts. </w:t>
+      </w:r>
+      <w:r>
+        <w:rPr>
+          <w:rStyle w:val="None"/>
+          <w:rFonts w:eastAsia="Georgia" w:cs="Georgia"/>
+        </w:rPr>
+        <w:t>In citations, a</w:t>
+      </w:r>
+      <w:r>
+        <w:rPr>
+          <w:rStyle w:val="None"/>
+          <w:rFonts w:eastAsia="Georgia" w:cs="Georgia"/>
+        </w:rPr>
+        <w:t xml:space="preserve">bbreviations for </w:t>
+      </w:r>
+      <w:r>
+        <w:rPr>
+          <w:rStyle w:val="None"/>
+        </w:rPr>
+        <w:t xml:space="preserve">“second” and “third” use ordinal style references </w:t>
+      </w:r>
+      <w:r>
+        <w:rPr>
+          <w:rStyle w:val="None"/>
+        </w:rPr>
+        <w:t>2d and 3d, respectively. Extrapolate to larger ordinal numbers ending in second or third, such as “twenty third” becoming “23d” in a citation.</w:t>
       </w:r>
     </w:p>
     <w:p>
@@ -11484,25 +12008,46 @@
         <w:rPr>
           <w:rStyle w:val="None"/>
         </w:rPr>
-        <w:t>3d Dist.</w:t>
+        <w:t>2d ed.</w:t>
       </w:r>
     </w:p>
     <w:p>
       <w:pPr>
         <w:pStyle w:val="Example"/>
         <w:ind w:left="1440"/>
-      </w:pPr>
-      <w:r>
-        <w:rPr>
-          <w:rStyle w:val="None"/>
-        </w:rPr>
-        <w:t xml:space="preserve">4th Cir. </w:t>
+        <w:rPr>
+          <w:rStyle w:val="None"/>
+        </w:rPr>
+      </w:pPr>
+      <w:r>
+        <w:rPr>
+          <w:rStyle w:val="None"/>
+        </w:rPr>
+        <w:t>3d Dist</w:t>
+      </w:r>
+      <w:r>
+        <w:rPr>
+          <w:rStyle w:val="None"/>
+        </w:rPr>
+        <w:t>.</w:t>
       </w:r>
     </w:p>
     <w:p>
       <w:pPr>
         <w:pStyle w:val="Example"/>
         <w:ind w:left="1440"/>
+      </w:pPr>
+      <w:r>
+        <w:rPr>
+          <w:rStyle w:val="None"/>
+        </w:rPr>
+        <w:t xml:space="preserve">4th Cir. </w:t>
+      </w:r>
+    </w:p>
+    <w:p>
+      <w:pPr>
+        <w:pStyle w:val="Example"/>
+        <w:ind w:left="1440"/>
         <w:rPr>
           <w:b/>
           <w:bCs/>
@@ -11601,7 +12146,115 @@
     </w:p>
     <w:p>
       <w:pPr>
+        <w:pStyle w:val="Rule"/>
+        <w:rPr>
+          <w:rStyle w:val="None"/>
+          <w:rFonts w:eastAsia="Georgia" w:cs="Georgia"/>
+        </w:rPr>
+      </w:pPr>
+      <w:r>
+        <w:rPr>
+          <w:rStyle w:val="None"/>
+          <w:rFonts w:eastAsia="Georgia" w:cs="Georgia"/>
+        </w:rPr>
+        <w:t>Ordinals are also used in federal case citations:</w:t>
+      </w:r>
+    </w:p>
+    <w:p>
+      <w:pPr>
+        <w:pStyle w:val="Rule"/>
+        <w:rPr>
+          <w:rStyle w:val="None"/>
+          <w:rFonts w:eastAsia="Georgia" w:cs="Georgia"/>
+        </w:rPr>
+      </w:pPr>
+      <w:r>
+        <w:rPr>
+          <w:rStyle w:val="None"/>
+          <w:rFonts w:eastAsia="Georgia" w:cs="Georgia"/>
+        </w:rPr>
+        <w:tab/>
+        <w:t>F. Supp. 2d</w:t>
+      </w:r>
+    </w:p>
+    <w:p>
+      <w:pPr>
+        <w:pStyle w:val="Rule"/>
+        <w:rPr>
+          <w:rStyle w:val="None"/>
+          <w:rFonts w:eastAsia="Georgia" w:cs="Georgia"/>
+        </w:rPr>
+      </w:pPr>
+      <w:r>
+        <w:rPr>
+          <w:rStyle w:val="None"/>
+          <w:rFonts w:eastAsia="Georgia" w:cs="Georgia"/>
+        </w:rPr>
+        <w:tab/>
+        <w:t>F.3d</w:t>
+      </w:r>
+    </w:p>
+    <w:p>
+      <w:pPr>
+        <w:pStyle w:val="Rule"/>
+        <w:rPr>
+          <w:rStyle w:val="None"/>
+          <w:rFonts w:eastAsia="Georgia" w:cs="Georgia"/>
+        </w:rPr>
+      </w:pPr>
+      <w:r>
+        <w:rPr>
+          <w:rStyle w:val="None"/>
+          <w:rFonts w:eastAsia="Georgia" w:cs="Georgia"/>
+        </w:rPr>
+        <w:tab/>
+        <w:t xml:space="preserve">F.4th </w:t>
+      </w:r>
+    </w:p>
+    <w:p>
+      <w:pPr>
+        <w:pStyle w:val="Rule"/>
+        <w:rPr>
+          <w:rStyle w:val="None"/>
+          <w:rFonts w:eastAsia="Georgia" w:cs="Georgia"/>
+        </w:rPr>
+      </w:pPr>
+      <w:r>
+        <w:rPr>
+          <w:rStyle w:val="None"/>
+          <w:rFonts w:eastAsia="Georgia" w:cs="Georgia"/>
+        </w:rPr>
+        <w:t>Do not abbreviate the ordinal in a citation to the Restatement either in textual sentences or citations:</w:t>
+      </w:r>
+    </w:p>
+    <w:p>
+      <w:pPr>
+        <w:pStyle w:val="Rule"/>
+        <w:rPr>
+          <w:rStyle w:val="None"/>
+          <w:rFonts w:eastAsia="Georgia" w:cs="Georgia"/>
+        </w:rPr>
+      </w:pPr>
+      <w:r>
+        <w:rPr>
+          <w:rStyle w:val="None"/>
+          <w:rFonts w:eastAsia="Georgia" w:cs="Georgia"/>
+        </w:rPr>
+        <w:tab/>
+        <w:t>Restatement (Second) of Torts</w:t>
+      </w:r>
+      <w:r>
+        <w:rPr>
+          <w:rStyle w:val="None"/>
+          <w:rFonts w:eastAsia="Georgia" w:cs="Georgia"/>
+        </w:rPr>
+        <w:t xml:space="preserve"> (Am. L. Inst. 1977)</w:t>
+      </w:r>
+    </w:p>
+    <w:p>
+      <w:pPr>
         <w:pStyle w:val="Example"/>
+        <w:ind w:left="0"/>
         <w:rPr>
           <w:vertAlign w:val="superscript"/>
         </w:rPr>
@@ -12012,7 +12665,10 @@
         <w:t>quotations</w:t>
       </w:r>
       <w:r>
-        <w:t xml:space="preserve"> (see </w:t>
+        <w:t xml:space="preserve"> (</w:t>
+      </w:r>
+      <w:r>
+        <w:t xml:space="preserve">see </w:t>
       </w:r>
       <w:r>
         <w:rPr>
@@ -12453,7 +13109,14 @@
           <w:rStyle w:val="None"/>
           <w:rFonts w:ascii="Times New Roman" w:hAnsi="Times New Roman"/>
         </w:rPr>
-        <w:t xml:space="preserve"> of “</w:t>
+        <w:t xml:space="preserve"> </w:t>
+      </w:r>
+      <w:r>
+        <w:rPr>
+          <w:rStyle w:val="None"/>
+          <w:rFonts w:ascii="Times New Roman" w:hAnsi="Times New Roman"/>
+        </w:rPr>
+        <w:t>“</w:t>
       </w:r>
       <w:r>
         <w:rPr>
@@ -15321,7 +15984,7 @@
           <w:tab w:val="clear" w:pos="1440"/>
           <w:tab w:val="left" w:pos="2160"/>
         </w:tabs>
-        <w:ind w:left="2160" w:right="720"/>
+        <w:ind w:left="2160" w:right="2022"/>
         <w:jc w:val="both"/>
       </w:pPr>
       <w:r>
@@ -16240,7 +16903,7 @@
 </file>
 
 <file path=word/endnotes.xml><?xml version="1.0" encoding="utf-8"?>
-<w:endnotes xmlns:wpc="http://schemas.microsoft.com/office/word/2010/wordprocessingCanvas" xmlns:cx="http://schemas.microsoft.com/office/drawing/2014/chartex" xmlns:cx1="http://schemas.microsoft.com/office/drawing/2015/9/8/chartex" xmlns:cx2="http://schemas.microsoft.com/office/drawing/2015/10/21/chartex" xmlns:cx3="http://schemas.microsoft.com/office/drawing/2016/5/9/chartex" xmlns:cx4="http://schemas.microsoft.com/office/drawing/2016/5/10/chartex" xmlns:cx5="http://schemas.microsoft.com/office/drawing/2016/5/11/chartex" xmlns:cx6="http://schemas.microsoft.com/office/drawing/2016/5/12/chartex" xmlns:cx7="http://schemas.microsoft.com/office/drawing/2016/5/13/chartex" xmlns:cx8="http://schemas.microsoft.com/office/drawing/2016/5/14/chartex" xmlns:mc="http://schemas.openxmlformats.org/markup-compatibility/2006" xmlns:aink="http://schemas.microsoft.com/office/drawing/2016/ink" xmlns:am3d="http://schemas.microsoft.com/office/drawing/2017/model3d" xmlns:o="urn:schemas-microsoft-com:office:office" xmlns:r="http://schemas.openxmlformats.org/officeDocument/2006/relationships" xmlns:m="http://schemas.openxmlformats.org/officeDocument/2006/math" xmlns:v="urn:schemas-microsoft-com:vml" xmlns:wp14="http://schemas.microsoft.com/office/word/2010/wordprocessingDrawing" xmlns:wp="http://schemas.openxmlformats.org/drawingml/2006/wordprocessingDrawing" xmlns:w10="urn:schemas-microsoft-com:office:word" xmlns:w="http://schemas.openxmlformats.org/wordprocessingml/2006/main" xmlns:w14="http://schemas.microsoft.com/office/word/2010/wordml" xmlns:w15="http://schemas.microsoft.com/office/word/2012/wordml" xmlns:w16cex="http://schemas.microsoft.com/office/word/2018/wordml/cex" xmlns:w16cid="http://schemas.microsoft.com/office/word/2016/wordml/cid" xmlns:w16="http://schemas.microsoft.com/office/word/2018/wordml" xmlns:w16sdtdh="http://schemas.microsoft.com/office/word/2020/wordml/sdtdatahash" xmlns:w16se="http://schemas.microsoft.com/office/word/2015/wordml/symex" xmlns:wpg="http://schemas.microsoft.com/office/word/2010/wordprocessingGroup" xmlns:wpi="http://schemas.microsoft.com/office/word/2010/wordprocessingInk" xmlns:wne="http://schemas.microsoft.com/office/word/2006/wordml" xmlns:wps="http://schemas.microsoft.com/office/word/2010/wordprocessingShape" mc:Ignorable="w14 w15 w16se w16cid w16 w16cex w16sdtdh wp14">
+<w:endnotes xmlns:wpc="http://schemas.microsoft.com/office/word/2010/wordprocessingCanvas" xmlns:cx="http://schemas.microsoft.com/office/drawing/2014/chartex" xmlns:cx1="http://schemas.microsoft.com/office/drawing/2015/9/8/chartex" xmlns:mc="http://schemas.openxmlformats.org/markup-compatibility/2006" xmlns:o="urn:schemas-microsoft-com:office:office" xmlns:r="http://schemas.openxmlformats.org/officeDocument/2006/relationships" xmlns:m="http://schemas.openxmlformats.org/officeDocument/2006/math" xmlns:v="urn:schemas-microsoft-com:vml" xmlns:wp14="http://schemas.microsoft.com/office/word/2010/wordprocessingDrawing" xmlns:wp="http://schemas.openxmlformats.org/drawingml/2006/wordprocessingDrawing" xmlns:w10="urn:schemas-microsoft-com:office:word" xmlns:w="http://schemas.openxmlformats.org/wordprocessingml/2006/main" xmlns:w14="http://schemas.microsoft.com/office/word/2010/wordml" xmlns:w15="http://schemas.microsoft.com/office/word/2012/wordml" xmlns:w16se="http://schemas.microsoft.com/office/word/2015/wordml/symex" xmlns:wpg="http://schemas.microsoft.com/office/word/2010/wordprocessingGroup" xmlns:wpi="http://schemas.microsoft.com/office/word/2010/wordprocessingInk" xmlns:wne="http://schemas.microsoft.com/office/word/2006/wordml" xmlns:wps="http://schemas.microsoft.com/office/word/2010/wordprocessingShape" mc:Ignorable="w14 w15 w16se wp14">
   <w:endnote w:type="separator" w:id="-1">
     <w:p>
       <w:r>
@@ -16259,7 +16922,7 @@
 </file>
 
 <file path=word/footnotes.xml><?xml version="1.0" encoding="utf-8"?>
-<w:footnotes xmlns:wpc="http://schemas.microsoft.com/office/word/2010/wordprocessingCanvas" xmlns:cx="http://schemas.microsoft.com/office/drawing/2014/chartex" xmlns:cx1="http://schemas.microsoft.com/office/drawing/2015/9/8/chartex" xmlns:cx2="http://schemas.microsoft.com/office/drawing/2015/10/21/chartex" xmlns:cx3="http://schemas.microsoft.com/office/drawing/2016/5/9/chartex" xmlns:cx4="http://schemas.microsoft.com/office/drawing/2016/5/10/chartex" xmlns:cx5="http://schemas.microsoft.com/office/drawing/2016/5/11/chartex" xmlns:cx6="http://schemas.microsoft.com/office/drawing/2016/5/12/chartex" xmlns:cx7="http://schemas.microsoft.com/office/drawing/2016/5/13/chartex" xmlns:cx8="http://schemas.microsoft.com/office/drawing/2016/5/14/chartex" xmlns:mc="http://schemas.openxmlformats.org/markup-compatibility/2006" xmlns:aink="http://schemas.microsoft.com/office/drawing/2016/ink" xmlns:am3d="http://schemas.microsoft.com/office/drawing/2017/model3d" xmlns:o="urn:schemas-microsoft-com:office:office" xmlns:r="http://schemas.openxmlformats.org/officeDocument/2006/relationships" xmlns:m="http://schemas.openxmlformats.org/officeDocument/2006/math" xmlns:v="urn:schemas-microsoft-com:vml" xmlns:wp14="http://schemas.microsoft.com/office/word/2010/wordprocessingDrawing" xmlns:wp="http://schemas.openxmlformats.org/drawingml/2006/wordprocessingDrawing" xmlns:w10="urn:schemas-microsoft-com:office:word" xmlns:w="http://schemas.openxmlformats.org/wordprocessingml/2006/main" xmlns:w14="http://schemas.microsoft.com/office/word/2010/wordml" xmlns:w15="http://schemas.microsoft.com/office/word/2012/wordml" xmlns:w16cex="http://schemas.microsoft.com/office/word/2018/wordml/cex" xmlns:w16cid="http://schemas.microsoft.com/office/word/2016/wordml/cid" xmlns:w16="http://schemas.microsoft.com/office/word/2018/wordml" xmlns:w16sdtdh="http://schemas.microsoft.com/office/word/2020/wordml/sdtdatahash" xmlns:w16se="http://schemas.microsoft.com/office/word/2015/wordml/symex" xmlns:wpg="http://schemas.microsoft.com/office/word/2010/wordprocessingGroup" xmlns:wpi="http://schemas.microsoft.com/office/word/2010/wordprocessingInk" xmlns:wne="http://schemas.microsoft.com/office/word/2006/wordml" xmlns:wps="http://schemas.microsoft.com/office/word/2010/wordprocessingShape" mc:Ignorable="w14 w15 w16se w16cid w16 w16cex w16sdtdh wp14">
+<w:footnotes xmlns:wpc="http://schemas.microsoft.com/office/word/2010/wordprocessingCanvas" xmlns:cx="http://schemas.microsoft.com/office/drawing/2014/chartex" xmlns:cx1="http://schemas.microsoft.com/office/drawing/2015/9/8/chartex" xmlns:mc="http://schemas.openxmlformats.org/markup-compatibility/2006" xmlns:o="urn:schemas-microsoft-com:office:office" xmlns:r="http://schemas.openxmlformats.org/officeDocument/2006/relationships" xmlns:m="http://schemas.openxmlformats.org/officeDocument/2006/math" xmlns:v="urn:schemas-microsoft-com:vml" xmlns:wp14="http://schemas.microsoft.com/office/word/2010/wordprocessingDrawing" xmlns:wp="http://schemas.openxmlformats.org/drawingml/2006/wordprocessingDrawing" xmlns:w10="urn:schemas-microsoft-com:office:word" xmlns:w="http://schemas.openxmlformats.org/wordprocessingml/2006/main" xmlns:w14="http://schemas.microsoft.com/office/word/2010/wordml" xmlns:w15="http://schemas.microsoft.com/office/word/2012/wordml" xmlns:w16se="http://schemas.microsoft.com/office/word/2015/wordml/symex" xmlns:wpg="http://schemas.microsoft.com/office/word/2010/wordprocessingGroup" xmlns:wpi="http://schemas.microsoft.com/office/word/2010/wordprocessingInk" xmlns:wne="http://schemas.microsoft.com/office/word/2006/wordml" xmlns:wps="http://schemas.microsoft.com/office/word/2010/wordprocessingShape" mc:Ignorable="w14 w15 w16se wp14">
   <w:footnote w:type="separator" w:id="-1">
     <w:p>
       <w:r>
@@ -16278,7 +16941,7 @@
 </file>
 
 <file path=word/numbering.xml><?xml version="1.0" encoding="utf-8"?>
-<w:numbering xmlns:wpc="http://schemas.microsoft.com/office/word/2010/wordprocessingCanvas" xmlns:cx="http://schemas.microsoft.com/office/drawing/2014/chartex" xmlns:cx1="http://schemas.microsoft.com/office/drawing/2015/9/8/chartex" xmlns:cx2="http://schemas.microsoft.com/office/drawing/2015/10/21/chartex" xmlns:cx3="http://schemas.microsoft.com/office/drawing/2016/5/9/chartex" xmlns:cx4="http://schemas.microsoft.com/office/drawing/2016/5/10/chartex" xmlns:cx5="http://schemas.microsoft.com/office/drawing/2016/5/11/chartex" xmlns:cx6="http://schemas.microsoft.com/office/drawing/2016/5/12/chartex" xmlns:cx7="http://schemas.microsoft.com/office/drawing/2016/5/13/chartex" xmlns:cx8="http://schemas.microsoft.com/office/drawing/2016/5/14/chartex" xmlns:mc="http://schemas.openxmlformats.org/markup-compatibility/2006" xmlns:aink="http://schemas.microsoft.com/office/drawing/2016/ink" xmlns:am3d="http://schemas.microsoft.com/office/drawing/2017/model3d" xmlns:o="urn:schemas-microsoft-com:office:office" xmlns:r="http://schemas.openxmlformats.org/officeDocument/2006/relationships" xmlns:m="http://schemas.openxmlformats.org/officeDocument/2006/math" xmlns:v="urn:schemas-microsoft-com:vml" xmlns:wp14="http://schemas.microsoft.com/office/word/2010/wordprocessingDrawing" xmlns:wp="http://schemas.openxmlformats.org/drawingml/2006/wordprocessingDrawing" xmlns:w10="urn:schemas-microsoft-com:office:word" xmlns:w="http://schemas.openxmlformats.org/wordprocessingml/2006/main" xmlns:w14="http://schemas.microsoft.com/office/word/2010/wordml" xmlns:w15="http://schemas.microsoft.com/office/word/2012/wordml" xmlns:w16cex="http://schemas.microsoft.com/office/word/2018/wordml/cex" xmlns:w16cid="http://schemas.microsoft.com/office/word/2016/wordml/cid" xmlns:w16="http://schemas.microsoft.com/office/word/2018/wordml" xmlns:w16sdtdh="http://schemas.microsoft.com/office/word/2020/wordml/sdtdatahash" xmlns:w16se="http://schemas.microsoft.com/office/word/2015/wordml/symex" xmlns:wpg="http://schemas.microsoft.com/office/word/2010/wordprocessingGroup" xmlns:wpi="http://schemas.microsoft.com/office/word/2010/wordprocessingInk" xmlns:wne="http://schemas.microsoft.com/office/word/2006/wordml" xmlns:wps="http://schemas.microsoft.com/office/word/2010/wordprocessingShape" mc:Ignorable="w14 w15 w16se w16cid w16 w16cex w16sdtdh wp14">
+<w:numbering xmlns:wpc="http://schemas.microsoft.com/office/word/2010/wordprocessingCanvas" xmlns:cx="http://schemas.microsoft.com/office/drawing/2014/chartex" xmlns:cx1="http://schemas.microsoft.com/office/drawing/2015/9/8/chartex" xmlns:mc="http://schemas.openxmlformats.org/markup-compatibility/2006" xmlns:o="urn:schemas-microsoft-com:office:office" xmlns:r="http://schemas.openxmlformats.org/officeDocument/2006/relationships" xmlns:m="http://schemas.openxmlformats.org/officeDocument/2006/math" xmlns:v="urn:schemas-microsoft-com:vml" xmlns:wp14="http://schemas.microsoft.com/office/word/2010/wordprocessingDrawing" xmlns:wp="http://schemas.openxmlformats.org/drawingml/2006/wordprocessingDrawing" xmlns:w10="urn:schemas-microsoft-com:office:word" xmlns:w="http://schemas.openxmlformats.org/wordprocessingml/2006/main" xmlns:w14="http://schemas.microsoft.com/office/word/2010/wordml" xmlns:w15="http://schemas.microsoft.com/office/word/2012/wordml" xmlns:w16se="http://schemas.microsoft.com/office/word/2015/wordml/symex" xmlns:wpg="http://schemas.microsoft.com/office/word/2010/wordprocessingGroup" xmlns:wpi="http://schemas.microsoft.com/office/word/2010/wordprocessingInk" xmlns:wne="http://schemas.microsoft.com/office/word/2006/wordml" xmlns:wps="http://schemas.microsoft.com/office/word/2010/wordprocessingShape" mc:Ignorable="w14 w15 w16se wp14">
   <w:abstractNum w:abstractNumId="0" w15:restartNumberingAfterBreak="0">
     <w:nsid w:val="019309BD"/>
     <w:multiLevelType w:val="hybridMultilevel"/>
@@ -45165,7 +45828,7 @@
 </file>
 
 <file path=word/styles.xml><?xml version="1.0" encoding="utf-8"?>
-<w:styles xmlns:mc="http://schemas.openxmlformats.org/markup-compatibility/2006" xmlns:r="http://schemas.openxmlformats.org/officeDocument/2006/relationships" xmlns:w="http://schemas.openxmlformats.org/wordprocessingml/2006/main" xmlns:w14="http://schemas.microsoft.com/office/word/2010/wordml" xmlns:w15="http://schemas.microsoft.com/office/word/2012/wordml" xmlns:w16cex="http://schemas.microsoft.com/office/word/2018/wordml/cex" xmlns:w16cid="http://schemas.microsoft.com/office/word/2016/wordml/cid" xmlns:w16="http://schemas.microsoft.com/office/word/2018/wordml" xmlns:w16sdtdh="http://schemas.microsoft.com/office/word/2020/wordml/sdtdatahash" xmlns:w16se="http://schemas.microsoft.com/office/word/2015/wordml/symex" mc:Ignorable="w14 w15 w16se w16cid w16 w16cex w16sdtdh">
+<w:styles xmlns:mc="http://schemas.openxmlformats.org/markup-compatibility/2006" xmlns:r="http://schemas.openxmlformats.org/officeDocument/2006/relationships" xmlns:w="http://schemas.openxmlformats.org/wordprocessingml/2006/main" xmlns:w14="http://schemas.microsoft.com/office/word/2010/wordml" xmlns:w15="http://schemas.microsoft.com/office/word/2012/wordml" xmlns:w16se="http://schemas.microsoft.com/office/word/2015/wordml/symex" mc:Ignorable="w14 w15 w16se">
   <w:docDefaults>
     <w:rPrDefault>
       <w:rPr>
@@ -45181,7 +45844,7 @@
       </w:pPr>
     </w:pPrDefault>
   </w:docDefaults>
-  <w:latentStyles w:defLockedState="0" w:defUIPriority="99" w:defSemiHidden="0" w:defUnhideWhenUsed="0" w:defQFormat="0" w:count="376">
+  <w:latentStyles w:defLockedState="0" w:defUIPriority="99" w:defSemiHidden="0" w:defUnhideWhenUsed="0" w:defQFormat="0" w:count="371">
     <w:lsdException w:name="Normal" w:uiPriority="0" w:qFormat="1"/>
     <w:lsdException w:name="heading 1" w:uiPriority="9" w:qFormat="1"/>
     <w:lsdException w:name="heading 2" w:semiHidden="1" w:uiPriority="9" w:unhideWhenUsed="1" w:qFormat="1"/>
@@ -45553,11 +46216,6 @@
     <w:lsdException w:name="List Table 5 Dark Accent 6" w:uiPriority="50"/>
     <w:lsdException w:name="List Table 6 Colorful Accent 6" w:uiPriority="51"/>
     <w:lsdException w:name="List Table 7 Colorful Accent 6" w:uiPriority="52"/>
-    <w:lsdException w:name="Mention" w:semiHidden="1" w:unhideWhenUsed="1"/>
-    <w:lsdException w:name="Smart Hyperlink" w:semiHidden="1" w:unhideWhenUsed="1"/>
-    <w:lsdException w:name="Hashtag" w:semiHidden="1" w:unhideWhenUsed="1"/>
-    <w:lsdException w:name="Unresolved Mention" w:semiHidden="1" w:unhideWhenUsed="1"/>
-    <w:lsdException w:name="Smart Link" w:semiHidden="1" w:unhideWhenUsed="1"/>
   </w:latentStyles>
   <w:style w:type="paragraph" w:default="1" w:styleId="Normal">
     <w:name w:val="Normal"/>
@@ -47391,7 +48049,7 @@
       <w:iCs/>
     </w:rPr>
   </w:style>
-  <w:style w:type="character" w:styleId="UnresolvedMention">
+  <w:style w:type="character" w:customStyle="1" w:styleId="UnresolvedMention">
     <w:name w:val="Unresolved Mention"/>
     <w:basedOn w:val="DefaultParagraphFont"/>
     <w:uiPriority w:val="99"/>
@@ -47434,6 +48092,93 @@
     <w:rsid w:val="00CD0922"/>
     <w:rPr>
       <w:color w:val="7030A0"/>
+    </w:rPr>
+  </w:style>
+  <w:style w:type="paragraph" w:customStyle="1" w:styleId="paragraph">
+    <w:name w:val="paragraph"/>
+    <w:basedOn w:val="Normal"/>
+    <w:rsid w:val="00CF2B08"/>
+    <w:pPr>
+      <w:spacing w:before="100" w:beforeAutospacing="1" w:after="100" w:afterAutospacing="1"/>
+    </w:pPr>
+  </w:style>
+  <w:style w:type="character" w:customStyle="1" w:styleId="normaltextrun">
+    <w:name w:val="normaltextrun"/>
+    <w:basedOn w:val="DefaultParagraphFont"/>
+    <w:rsid w:val="00CF2B08"/>
+  </w:style>
+  <w:style w:type="character" w:customStyle="1" w:styleId="eop">
+    <w:name w:val="eop"/>
+    <w:basedOn w:val="DefaultParagraphFont"/>
+    <w:rsid w:val="00CF2B08"/>
+  </w:style>
+  <w:style w:type="paragraph" w:styleId="CommentSubject">
+    <w:name w:val="annotation subject"/>
+    <w:basedOn w:val="CommentText"/>
+    <w:next w:val="CommentText"/>
+    <w:link w:val="CommentSubjectChar"/>
+    <w:uiPriority w:val="99"/>
+    <w:semiHidden/>
+    <w:unhideWhenUsed/>
+    <w:rsid w:val="00CF2B08"/>
+    <w:pPr>
+      <w:pBdr>
+        <w:top w:val="none" w:sz="0" w:space="0" w:color="auto"/>
+        <w:left w:val="none" w:sz="0" w:space="0" w:color="auto"/>
+        <w:bottom w:val="none" w:sz="0" w:space="0" w:color="auto"/>
+        <w:right w:val="none" w:sz="0" w:space="0" w:color="auto"/>
+        <w:between w:val="none" w:sz="0" w:space="0" w:color="auto"/>
+        <w:bar w:val="none" w:sz="0" w:color="auto"/>
+      </w:pBdr>
+    </w:pPr>
+    <w:rPr>
+      <w:rFonts w:eastAsia="Times New Roman"/>
+      <w:b/>
+      <w:bCs/>
+      <w:bdr w:val="none" w:sz="0" w:space="0" w:color="auto"/>
+    </w:rPr>
+  </w:style>
+  <w:style w:type="character" w:customStyle="1" w:styleId="CommentSubjectChar">
+    <w:name w:val="Comment Subject Char"/>
+    <w:basedOn w:val="CommentTextChar"/>
+    <w:link w:val="CommentSubject"/>
+    <w:uiPriority w:val="99"/>
+    <w:semiHidden/>
+    <w:rsid w:val="00CF2B08"/>
+    <w:rPr>
+      <w:rFonts w:ascii="Times New Roman" w:eastAsia="Times New Roman" w:hAnsi="Times New Roman" w:cs="Times New Roman"/>
+      <w:b/>
+      <w:bCs/>
+      <w:sz w:val="20"/>
+      <w:szCs w:val="20"/>
+      <w:bdr w:val="nil"/>
+    </w:rPr>
+  </w:style>
+  <w:style w:type="paragraph" w:styleId="BalloonText">
+    <w:name w:val="Balloon Text"/>
+    <w:basedOn w:val="Normal"/>
+    <w:link w:val="BalloonTextChar"/>
+    <w:uiPriority w:val="99"/>
+    <w:semiHidden/>
+    <w:unhideWhenUsed/>
+    <w:rsid w:val="00CF2B08"/>
+    <w:rPr>
+      <w:rFonts w:ascii="Segoe UI" w:hAnsi="Segoe UI" w:cs="Segoe UI"/>
+      <w:sz w:val="18"/>
+      <w:szCs w:val="18"/>
+    </w:rPr>
+  </w:style>
+  <w:style w:type="character" w:customStyle="1" w:styleId="BalloonTextChar">
+    <w:name w:val="Balloon Text Char"/>
+    <w:basedOn w:val="DefaultParagraphFont"/>
+    <w:link w:val="BalloonText"/>
+    <w:uiPriority w:val="99"/>
+    <w:semiHidden/>
+    <w:rsid w:val="00CF2B08"/>
+    <w:rPr>
+      <w:rFonts w:ascii="Segoe UI" w:eastAsia="Times New Roman" w:hAnsi="Segoe UI" w:cs="Segoe UI"/>
+      <w:sz w:val="18"/>
+      <w:szCs w:val="18"/>
     </w:rPr>
   </w:style>
 </w:styles>
@@ -47735,7 +48480,9 @@
 </file>
 
 <file path=customXml/item1.xml><?xml version="1.0" encoding="utf-8"?>
-<b:Sources xmlns:b="http://schemas.openxmlformats.org/officeDocument/2006/bibliography" xmlns="http://schemas.openxmlformats.org/officeDocument/2006/bibliography" SelectedStyle="\APASixthEditionOfficeOnline.xsl" StyleName="APA" Version="6"/>
+<p:properties xmlns:p="http://schemas.microsoft.com/office/2006/metadata/properties" xmlns:xsi="http://www.w3.org/2001/XMLSchema-instance" xmlns:pc="http://schemas.microsoft.com/office/infopath/2007/PartnerControls">
+  <documentManagement/>
+</p:properties>
 </file>
 
 <file path=customXml/item2.xml><?xml version="1.0" encoding="utf-8"?>
@@ -47939,15 +48686,14 @@
 </file>
 
 <file path=customXml/item4.xml><?xml version="1.0" encoding="utf-8"?>
-<p:properties xmlns:p="http://schemas.microsoft.com/office/2006/metadata/properties" xmlns:xsi="http://www.w3.org/2001/XMLSchema-instance" xmlns:pc="http://schemas.microsoft.com/office/infopath/2007/PartnerControls">
-  <documentManagement/>
-</p:properties>
+<b:Sources xmlns:b="http://schemas.openxmlformats.org/officeDocument/2006/bibliography" xmlns="http://schemas.openxmlformats.org/officeDocument/2006/bibliography" SelectedStyle="\APASixthEditionOfficeOnline.xsl" StyleName="APA" Version="6"/>
 </file>
 
 <file path=customXml/itemProps1.xml><?xml version="1.0" encoding="utf-8"?>
-<ds:datastoreItem xmlns:ds="http://schemas.openxmlformats.org/officeDocument/2006/customXml" ds:itemID="{B22A17B1-15AB-415C-B4C3-C7AC5F9B46F0}">
+<ds:datastoreItem xmlns:ds="http://schemas.openxmlformats.org/officeDocument/2006/customXml" ds:itemID="{05683D10-585F-436E-A014-DBE99411CBC3}">
   <ds:schemaRefs>
-    <ds:schemaRef ds:uri="http://schemas.openxmlformats.org/officeDocument/2006/bibliography"/>
+    <ds:schemaRef ds:uri="http://schemas.microsoft.com/office/2006/metadata/properties"/>
+    <ds:schemaRef ds:uri="http://schemas.microsoft.com/office/infopath/2007/PartnerControls"/>
   </ds:schemaRefs>
 </ds:datastoreItem>
 </file>
@@ -47980,18 +48726,9 @@
 </file>
 
 <file path=customXml/itemProps4.xml><?xml version="1.0" encoding="utf-8"?>
-<ds:datastoreItem xmlns:ds="http://schemas.openxmlformats.org/officeDocument/2006/customXml" ds:itemID="{05683D10-585F-436E-A014-DBE99411CBC3}">
+<ds:datastoreItem xmlns:ds="http://schemas.openxmlformats.org/officeDocument/2006/customXml" ds:itemID="{E0A9625F-ABD2-430B-B917-9829C9E4FB71}">
   <ds:schemaRefs>
-    <ds:schemaRef ds:uri="http://schemas.microsoft.com/office/2006/metadata/properties"/>
-    <ds:schemaRef ds:uri="http://schemas.openxmlformats.org/package/2006/metadata/core-properties"/>
-    <ds:schemaRef ds:uri="http://schemas.microsoft.com/office/infopath/2007/PartnerControls"/>
-    <ds:schemaRef ds:uri="http://purl.org/dc/terms/"/>
-    <ds:schemaRef ds:uri="http://schemas.microsoft.com/office/2006/documentManagement/types"/>
-    <ds:schemaRef ds:uri="386d5d2d-b57e-4c1d-b0d1-44a1edc7b34c"/>
-    <ds:schemaRef ds:uri="http://purl.org/dc/elements/1.1/"/>
-    <ds:schemaRef ds:uri="72fd2ed8-3466-45e3-92b8-f63a3ad26e87"/>
-    <ds:schemaRef ds:uri="http://www.w3.org/XML/1998/namespace"/>
-    <ds:schemaRef ds:uri="http://purl.org/dc/dcmitype/"/>
+    <ds:schemaRef ds:uri="http://schemas.openxmlformats.org/officeDocument/2006/bibliography"/>
   </ds:schemaRefs>
 </ds:datastoreItem>
 </file>
</xml_diff>